<commit_message>
Escenarios 4 y 5 actualizados
</commit_message>
<xml_diff>
--- a/Sources.docx
+++ b/Sources.docx
@@ -94,6 +94,31 @@
           <w:shd w:val="clear" w:color="auto" w:fill="FFFFFF"/>
           <w:lang w:val="en-US"/>
         </w:rPr>
+        <w:t>https://www.digitalocean.com/community/tutorials/how-to-migrate-a-mysql-database-between-two-servers</w:t>
+      </w:r>
+      <w:bookmarkStart w:id="0" w:name="_GoBack"/>
+      <w:bookmarkEnd w:id="0"/>
+    </w:p>
+    <w:p>
+      <w:pPr>
+        <w:rPr>
+          <w:rFonts w:ascii="Arial" w:hAnsi="Arial" w:cs="Arial"/>
+          <w:color w:val="000000"/>
+          <w:sz w:val="20"/>
+          <w:szCs w:val="20"/>
+          <w:shd w:val="clear" w:color="auto" w:fill="FFFFFF"/>
+          <w:lang w:val="en-US"/>
+        </w:rPr>
+      </w:pPr>
+      <w:r>
+        <w:rPr>
+          <w:rFonts w:ascii="Arial" w:hAnsi="Arial" w:cs="Arial"/>
+          <w:color w:val="000000"/>
+          <w:sz w:val="20"/>
+          <w:szCs w:val="20"/>
+          <w:shd w:val="clear" w:color="auto" w:fill="FFFFFF"/>
+          <w:lang w:val="en-US"/>
+        </w:rPr>
         <w:br w:type="page"/>
       </w:r>
     </w:p>
@@ -133,8 +158,6 @@
         </w:rPr>
         <w:t>https://www.hivelocity.net/blog/ssd-sata-vs-sata-raid-1-a-comparison-of-reliability-and-performance/</w:t>
       </w:r>
-      <w:bookmarkStart w:id="0" w:name="_GoBack"/>
-      <w:bookmarkEnd w:id="0"/>
     </w:p>
     <w:sectPr>
       <w:pgSz w:w="11906" w:h="16838"/>
@@ -269,6 +292,7 @@
     <w:lsdException w:name="HTML Sample" w:semiHidden="1" w:unhideWhenUsed="1"/>
     <w:lsdException w:name="HTML Typewriter" w:semiHidden="1" w:unhideWhenUsed="1"/>
     <w:lsdException w:name="HTML Variable" w:semiHidden="1" w:unhideWhenUsed="1"/>
+    <w:lsdException w:name="Normal Table" w:semiHidden="1" w:unhideWhenUsed="1"/>
     <w:lsdException w:name="annotation subject" w:semiHidden="1" w:unhideWhenUsed="1"/>
     <w:lsdException w:name="No List" w:semiHidden="1" w:unhideWhenUsed="1"/>
     <w:lsdException w:name="Outline List 1" w:semiHidden="1" w:unhideWhenUsed="1"/>
@@ -311,8 +335,11 @@
     <w:lsdException w:name="Table Contemporary" w:semiHidden="1" w:unhideWhenUsed="1"/>
     <w:lsdException w:name="Table Elegant" w:semiHidden="1" w:unhideWhenUsed="1"/>
     <w:lsdException w:name="Table Professional" w:semiHidden="1" w:unhideWhenUsed="1"/>
+    <w:lsdException w:name="Table Subtle 1" w:semiHidden="1" w:unhideWhenUsed="1"/>
     <w:lsdException w:name="Table Subtle 2" w:semiHidden="1" w:unhideWhenUsed="1"/>
     <w:lsdException w:name="Table Web 1" w:semiHidden="1" w:unhideWhenUsed="1"/>
+    <w:lsdException w:name="Table Web 2" w:semiHidden="1" w:unhideWhenUsed="1"/>
+    <w:lsdException w:name="Table Web 3" w:semiHidden="1" w:unhideWhenUsed="1"/>
     <w:lsdException w:name="Balloon Text" w:semiHidden="1" w:unhideWhenUsed="1"/>
     <w:lsdException w:name="Table Grid" w:uiPriority="39"/>
     <w:lsdException w:name="Table Theme" w:semiHidden="1" w:unhideWhenUsed="1"/>

</xml_diff>